<commit_message>
Fixed the db error
</commit_message>
<xml_diff>
--- a/docs/Отчет о прохождении технологической практики.docx
+++ b/docs/Отчет о прохождении технологической практики.docx
@@ -360,7 +360,25 @@
           <w:sz w:val="24"/>
           <w:szCs w:val="24"/>
         </w:rPr>
-        <w:t>(подпись)       (инициалы, фамилия)</w:t>
+        <w:t>(</w:t>
+      </w:r>
+      <w:proofErr w:type="gramStart"/>
+      <w:r>
+        <w:rPr>
+          <w:rFonts w:ascii="Times New Roman" w:hAnsi="Times New Roman" w:cs="Times New Roman"/>
+          <w:sz w:val="24"/>
+          <w:szCs w:val="24"/>
+        </w:rPr>
+        <w:t xml:space="preserve">подпись)   </w:t>
+      </w:r>
+      <w:proofErr w:type="gramEnd"/>
+      <w:r>
+        <w:rPr>
+          <w:rFonts w:ascii="Times New Roman" w:hAnsi="Times New Roman" w:cs="Times New Roman"/>
+          <w:sz w:val="24"/>
+          <w:szCs w:val="24"/>
+        </w:rPr>
+        <w:t xml:space="preserve">    (инициалы, фамилия)</w:t>
       </w:r>
     </w:p>
     <w:p>
@@ -446,13 +464,23 @@
           <w:szCs w:val="24"/>
         </w:rPr>
       </w:pPr>
-      <w:r>
-        <w:rPr>
-          <w:rFonts w:ascii="Times New Roman" w:hAnsi="Times New Roman" w:cs="Times New Roman"/>
-          <w:sz w:val="24"/>
-          <w:szCs w:val="24"/>
-        </w:rPr>
-        <w:t>Дата  ___________                 _____________                    ________________</w:t>
+      <w:proofErr w:type="gramStart"/>
+      <w:r>
+        <w:rPr>
+          <w:rFonts w:ascii="Times New Roman" w:hAnsi="Times New Roman" w:cs="Times New Roman"/>
+          <w:sz w:val="24"/>
+          <w:szCs w:val="24"/>
+        </w:rPr>
+        <w:t>Дата  _</w:t>
+      </w:r>
+      <w:proofErr w:type="gramEnd"/>
+      <w:r>
+        <w:rPr>
+          <w:rFonts w:ascii="Times New Roman" w:hAnsi="Times New Roman" w:cs="Times New Roman"/>
+          <w:sz w:val="24"/>
+          <w:szCs w:val="24"/>
+        </w:rPr>
+        <w:t>__________                 _____________                    ________________</w:t>
       </w:r>
     </w:p>
     <w:p>
@@ -486,7 +514,25 @@
           <w:sz w:val="24"/>
           <w:szCs w:val="24"/>
         </w:rPr>
-        <w:t>(оценка)                                 (подпись)</w:t>
+        <w:t>(</w:t>
+      </w:r>
+      <w:proofErr w:type="gramStart"/>
+      <w:r>
+        <w:rPr>
+          <w:rFonts w:ascii="Times New Roman" w:hAnsi="Times New Roman" w:cs="Times New Roman"/>
+          <w:sz w:val="24"/>
+          <w:szCs w:val="24"/>
+        </w:rPr>
+        <w:t xml:space="preserve">оценка)   </w:t>
+      </w:r>
+      <w:proofErr w:type="gramEnd"/>
+      <w:r>
+        <w:rPr>
+          <w:rFonts w:ascii="Times New Roman" w:hAnsi="Times New Roman" w:cs="Times New Roman"/>
+          <w:sz w:val="24"/>
+          <w:szCs w:val="24"/>
+        </w:rPr>
+        <w:t xml:space="preserve">                              (подпись)</w:t>
       </w:r>
     </w:p>
     <w:p>
@@ -561,13 +607,23 @@
           <w:szCs w:val="24"/>
         </w:rPr>
       </w:pPr>
-      <w:r>
-        <w:rPr>
-          <w:rFonts w:ascii="Times New Roman" w:hAnsi="Times New Roman" w:cs="Times New Roman"/>
-          <w:sz w:val="24"/>
-          <w:szCs w:val="24"/>
-        </w:rPr>
-        <w:t>Дата  ___________                 _____________                    ________________</w:t>
+      <w:proofErr w:type="gramStart"/>
+      <w:r>
+        <w:rPr>
+          <w:rFonts w:ascii="Times New Roman" w:hAnsi="Times New Roman" w:cs="Times New Roman"/>
+          <w:sz w:val="24"/>
+          <w:szCs w:val="24"/>
+        </w:rPr>
+        <w:t>Дата  _</w:t>
+      </w:r>
+      <w:proofErr w:type="gramEnd"/>
+      <w:r>
+        <w:rPr>
+          <w:rFonts w:ascii="Times New Roman" w:hAnsi="Times New Roman" w:cs="Times New Roman"/>
+          <w:sz w:val="24"/>
+          <w:szCs w:val="24"/>
+        </w:rPr>
+        <w:t>__________                 _____________                    ________________</w:t>
       </w:r>
     </w:p>
     <w:p>
@@ -601,7 +657,25 @@
           <w:sz w:val="24"/>
           <w:szCs w:val="24"/>
         </w:rPr>
-        <w:t>(оценка)                                 (подпись)</w:t>
+        <w:t>(</w:t>
+      </w:r>
+      <w:proofErr w:type="gramStart"/>
+      <w:r>
+        <w:rPr>
+          <w:rFonts w:ascii="Times New Roman" w:hAnsi="Times New Roman" w:cs="Times New Roman"/>
+          <w:sz w:val="24"/>
+          <w:szCs w:val="24"/>
+        </w:rPr>
+        <w:t xml:space="preserve">оценка)   </w:t>
+      </w:r>
+      <w:proofErr w:type="gramEnd"/>
+      <w:r>
+        <w:rPr>
+          <w:rFonts w:ascii="Times New Roman" w:hAnsi="Times New Roman" w:cs="Times New Roman"/>
+          <w:sz w:val="24"/>
+          <w:szCs w:val="24"/>
+        </w:rPr>
+        <w:t xml:space="preserve">                              (подпись)</w:t>
       </w:r>
     </w:p>
     <w:p>
@@ -663,6 +737,9 @@
     </w:p>
     <w:sdt>
       <w:sdtPr>
+        <w:rPr>
+          <w:rFonts w:ascii="Times New Roman" w:hAnsi="Times New Roman" w:cs="Times New Roman"/>
+        </w:rPr>
         <w:id w:val="-2023224175"/>
         <w:docPartObj>
           <w:docPartGallery w:val="Table of Contents"/>
@@ -671,7 +748,6 @@
       </w:sdtPr>
       <w:sdtEndPr>
         <w:rPr>
-          <w:rFonts w:ascii="Times New Roman" w:hAnsi="Times New Roman" w:cs="Times New Roman"/>
           <w:b/>
           <w:bCs/>
           <w:sz w:val="24"/>
@@ -1115,9 +1191,15 @@
     <w:p>
       <w:pPr>
         <w:pStyle w:val="1"/>
+        <w:rPr>
+          <w:rFonts w:cs="Times New Roman"/>
+        </w:rPr>
       </w:pPr>
       <w:bookmarkStart w:id="0" w:name="_Toc456273215"/>
       <w:r>
+        <w:rPr>
+          <w:rFonts w:cs="Times New Roman"/>
+        </w:rPr>
         <w:lastRenderedPageBreak/>
         <w:t>Цели и задачи практики</w:t>
       </w:r>
@@ -1322,9 +1404,15 @@
     <w:p>
       <w:pPr>
         <w:pStyle w:val="1"/>
+        <w:rPr>
+          <w:rFonts w:cs="Times New Roman"/>
+        </w:rPr>
       </w:pPr>
       <w:bookmarkStart w:id="1" w:name="_Toc456273216"/>
       <w:r>
+        <w:rPr>
+          <w:rFonts w:cs="Times New Roman"/>
+        </w:rPr>
         <w:lastRenderedPageBreak/>
         <w:t>Задание на практику</w:t>
       </w:r>
@@ -1387,8 +1475,9 @@
           <w:sz w:val="24"/>
           <w:szCs w:val="24"/>
         </w:rPr>
-        <w:t xml:space="preserve">создание </w:t>
-      </w:r>
+        <w:t xml:space="preserve">создание приложения на языке программирования </w:t>
+      </w:r>
+      <w:proofErr w:type="spellStart"/>
       <w:r>
         <w:rPr>
           <w:rFonts w:ascii="Times New Roman" w:hAnsi="Times New Roman" w:cs="Times New Roman"/>
@@ -1396,8 +1485,9 @@
           <w:sz w:val="24"/>
           <w:szCs w:val="24"/>
         </w:rPr>
-        <w:t>приложения</w:t>
-      </w:r>
+        <w:t>Java</w:t>
+      </w:r>
+      <w:proofErr w:type="spellEnd"/>
       <w:r>
         <w:rPr>
           <w:rFonts w:ascii="Times New Roman" w:hAnsi="Times New Roman" w:cs="Times New Roman"/>
@@ -1405,8 +1495,9 @@
           <w:sz w:val="24"/>
           <w:szCs w:val="24"/>
         </w:rPr>
-        <w:t xml:space="preserve"> на языке программирования Java, которое выполняет описанный в текстовом виде алгоритм формирования списка для обоснования НМЦК (начальная максимальная це</w:t>
-      </w:r>
+        <w:t>, которое выполняет описанный в текстовом виде алгоритм формирования списка для обоснования НМЦК (начальная максимальная цена контракта), а также написание алгоритма преобразования файлов формата .</w:t>
+      </w:r>
+      <w:proofErr w:type="spellStart"/>
       <w:r>
         <w:rPr>
           <w:rFonts w:ascii="Times New Roman" w:hAnsi="Times New Roman" w:cs="Times New Roman"/>
@@ -1414,8 +1505,9 @@
           <w:sz w:val="24"/>
           <w:szCs w:val="24"/>
         </w:rPr>
-        <w:t>на контракта), а также написание</w:t>
-      </w:r>
+        <w:t>rds</w:t>
+      </w:r>
+      <w:proofErr w:type="spellEnd"/>
       <w:r>
         <w:rPr>
           <w:rFonts w:ascii="Times New Roman" w:hAnsi="Times New Roman" w:cs="Times New Roman"/>
@@ -1423,7 +1515,27 @@
           <w:sz w:val="24"/>
           <w:szCs w:val="24"/>
         </w:rPr>
-        <w:t xml:space="preserve"> алгоритма преобразования файлов формата .rds в формат .db для последующего использования в качестве входных данных вышеуказанного приложения.</w:t>
+        <w:t xml:space="preserve"> в формат .</w:t>
+      </w:r>
+      <w:proofErr w:type="spellStart"/>
+      <w:r>
+        <w:rPr>
+          <w:rFonts w:ascii="Times New Roman" w:hAnsi="Times New Roman" w:cs="Times New Roman"/>
+          <w:bCs/>
+          <w:sz w:val="24"/>
+          <w:szCs w:val="24"/>
+        </w:rPr>
+        <w:t>db</w:t>
+      </w:r>
+      <w:proofErr w:type="spellEnd"/>
+      <w:r>
+        <w:rPr>
+          <w:rFonts w:ascii="Times New Roman" w:hAnsi="Times New Roman" w:cs="Times New Roman"/>
+          <w:bCs/>
+          <w:sz w:val="24"/>
+          <w:szCs w:val="24"/>
+        </w:rPr>
+        <w:t xml:space="preserve"> для последующего использования в качестве входных данных вышеуказанного приложения.</w:t>
       </w:r>
     </w:p>
     <w:p>
@@ -1630,6 +1742,7 @@
           <w:bCs/>
           <w:sz w:val="24"/>
           <w:szCs w:val="24"/>
+          <w:lang w:val="en-US"/>
         </w:rPr>
       </w:pPr>
       <w:r>
@@ -1639,7 +1752,36 @@
           <w:sz w:val="24"/>
           <w:szCs w:val="24"/>
         </w:rPr>
-        <w:t>Среда разработки Intelij IDEA Version: 2016.3.4, R-Studio 8.2 build 165337</w:t>
+        <w:t>Среда</w:t>
+      </w:r>
+      <w:r>
+        <w:rPr>
+          <w:rFonts w:ascii="Times New Roman" w:hAnsi="Times New Roman" w:cs="Times New Roman"/>
+          <w:bCs/>
+          <w:sz w:val="24"/>
+          <w:szCs w:val="24"/>
+          <w:lang w:val="en-US"/>
+        </w:rPr>
+        <w:t xml:space="preserve"> </w:t>
+      </w:r>
+      <w:r>
+        <w:rPr>
+          <w:rFonts w:ascii="Times New Roman" w:hAnsi="Times New Roman" w:cs="Times New Roman"/>
+          <w:bCs/>
+          <w:sz w:val="24"/>
+          <w:szCs w:val="24"/>
+        </w:rPr>
+        <w:t>разработки</w:t>
+      </w:r>
+      <w:r>
+        <w:rPr>
+          <w:rFonts w:ascii="Times New Roman" w:hAnsi="Times New Roman" w:cs="Times New Roman"/>
+          <w:bCs/>
+          <w:sz w:val="24"/>
+          <w:szCs w:val="24"/>
+          <w:lang w:val="en-US"/>
+        </w:rPr>
+        <w:t xml:space="preserve"> Intelij IDEA Version: 2016.3.4, R-Studio 8.2 build 165337</w:t>
       </w:r>
     </w:p>
     <w:p>
@@ -1666,8 +1808,19 @@
           <w:sz w:val="24"/>
           <w:szCs w:val="24"/>
         </w:rPr>
-        <w:t>Система контроля версий GitHub</w:t>
-      </w:r>
+        <w:t xml:space="preserve">Система контроля версий </w:t>
+      </w:r>
+      <w:proofErr w:type="spellStart"/>
+      <w:r>
+        <w:rPr>
+          <w:rFonts w:ascii="Times New Roman" w:hAnsi="Times New Roman" w:cs="Times New Roman"/>
+          <w:bCs/>
+          <w:sz w:val="24"/>
+          <w:szCs w:val="24"/>
+        </w:rPr>
+        <w:t>GitHub</w:t>
+      </w:r>
+      <w:proofErr w:type="spellEnd"/>
     </w:p>
     <w:p>
       <w:pPr>
@@ -1693,7 +1846,29 @@
           <w:sz w:val="24"/>
           <w:szCs w:val="24"/>
         </w:rPr>
-        <w:t>Программа «yandex.mystem», которая производит морфологический анализ текста на русском языке.</w:t>
+        <w:t>Программа «</w:t>
+      </w:r>
+      <w:proofErr w:type="spellStart"/>
+      <w:proofErr w:type="gramStart"/>
+      <w:r>
+        <w:rPr>
+          <w:rFonts w:ascii="Times New Roman" w:hAnsi="Times New Roman" w:cs="Times New Roman"/>
+          <w:bCs/>
+          <w:sz w:val="24"/>
+          <w:szCs w:val="24"/>
+        </w:rPr>
+        <w:t>yandex.mystem</w:t>
+      </w:r>
+      <w:proofErr w:type="spellEnd"/>
+      <w:proofErr w:type="gramEnd"/>
+      <w:r>
+        <w:rPr>
+          <w:rFonts w:ascii="Times New Roman" w:hAnsi="Times New Roman" w:cs="Times New Roman"/>
+          <w:bCs/>
+          <w:sz w:val="24"/>
+          <w:szCs w:val="24"/>
+        </w:rPr>
+        <w:t>», которая производит морфологический анализ текста на русском языке.</w:t>
       </w:r>
     </w:p>
     <w:p>
@@ -1714,8 +1889,9 @@
           <w:sz w:val="24"/>
           <w:szCs w:val="24"/>
         </w:rPr>
-        <w:t>Приложение разраб</w:t>
-      </w:r>
+        <w:t xml:space="preserve">Приложение разработано на языке </w:t>
+      </w:r>
+      <w:proofErr w:type="spellStart"/>
       <w:r>
         <w:rPr>
           <w:rFonts w:ascii="Times New Roman" w:hAnsi="Times New Roman" w:cs="Times New Roman"/>
@@ -1723,8 +1899,9 @@
           <w:sz w:val="24"/>
           <w:szCs w:val="24"/>
         </w:rPr>
-        <w:t>отано</w:t>
-      </w:r>
+        <w:t>Java</w:t>
+      </w:r>
+      <w:proofErr w:type="spellEnd"/>
       <w:r>
         <w:rPr>
           <w:rFonts w:ascii="Times New Roman" w:hAnsi="Times New Roman" w:cs="Times New Roman"/>
@@ -1732,7 +1909,7 @@
           <w:sz w:val="24"/>
           <w:szCs w:val="24"/>
         </w:rPr>
-        <w:t xml:space="preserve"> на языке Java 8 версии и языке R версии 3.3.2.</w:t>
+        <w:t xml:space="preserve"> 8 версии и языке R версии 3.3.2.</w:t>
       </w:r>
     </w:p>
     <w:p>
@@ -1866,9 +2043,15 @@
     <w:p>
       <w:pPr>
         <w:pStyle w:val="1"/>
+        <w:rPr>
+          <w:rFonts w:cs="Times New Roman"/>
+        </w:rPr>
       </w:pPr>
       <w:bookmarkStart w:id="2" w:name="_Toc456273217"/>
       <w:r>
+        <w:rPr>
+          <w:rFonts w:cs="Times New Roman"/>
+        </w:rPr>
         <w:lastRenderedPageBreak/>
         <w:t>Результат работы</w:t>
       </w:r>
@@ -1880,7 +2063,7 @@
         <w:spacing w:after="0" w:line="276" w:lineRule="auto"/>
         <w:ind w:firstLine="0"/>
         <w:rPr>
-          <w:rFonts w:asciiTheme="minorHAnsi" w:eastAsiaTheme="minorHAnsi" w:hAnsiTheme="minorHAnsi" w:cstheme="minorBidi"/>
+          <w:rFonts w:eastAsiaTheme="minorHAnsi"/>
           <w:sz w:val="22"/>
           <w:szCs w:val="22"/>
           <w:lang w:eastAsia="en-US"/>
@@ -1900,7 +2083,12 @@
         <w:t xml:space="preserve"> </w:t>
       </w:r>
       <w:r>
-        <w:t xml:space="preserve">разработала приложение на языке программирования </w:t>
+        <w:t>разработала приложе</w:t>
+      </w:r>
+      <w:bookmarkStart w:id="3" w:name="_GoBack"/>
+      <w:bookmarkEnd w:id="3"/>
+      <w:r>
+        <w:t xml:space="preserve">ние на языке программирования </w:t>
       </w:r>
       <w:r>
         <w:rPr>
@@ -1915,13 +2103,7 @@
         <w:rPr>
           <w:bCs/>
         </w:rPr>
-        <w:t>алгоритм формирования списка для обоснования НМЦК (начальная максимальная це</w:t>
-      </w:r>
-      <w:r>
-        <w:rPr>
-          <w:bCs/>
-        </w:rPr>
-        <w:t xml:space="preserve">на контракта), получая на вход запрос от пользователя в результате выводящее результаты, удовлетворяющие запросу. Код реализованного приложения доступен по ссылке: </w:t>
+        <w:t xml:space="preserve">алгоритм формирования списка для обоснования НМЦК (начальная максимальная цена контракта), получая на вход запрос от пользователя в результате выводящее результаты, удовлетворяющие запросу. Код реализованного приложения доступен по ссылке: </w:t>
       </w:r>
       <w:hyperlink r:id="rId8" w:history="1">
         <w:r>
@@ -1949,42 +2131,44 @@
         <w:rPr>
           <w:bCs/>
         </w:rPr>
-        <w:t xml:space="preserve">, </w:t>
-      </w:r>
+        <w:t>, выполняющего преобразование файлов формата .</w:t>
+      </w:r>
+      <w:proofErr w:type="spellStart"/>
       <w:r>
         <w:rPr>
           <w:bCs/>
         </w:rPr>
-        <w:t xml:space="preserve">выполняющего </w:t>
-      </w:r>
+        <w:t>rds</w:t>
+      </w:r>
+      <w:proofErr w:type="spellEnd"/>
       <w:r>
         <w:rPr>
           <w:bCs/>
         </w:rPr>
-        <w:t>преобразовани</w:t>
-      </w:r>
+        <w:t xml:space="preserve"> в формат .</w:t>
+      </w:r>
+      <w:proofErr w:type="spellStart"/>
       <w:r>
         <w:rPr>
           <w:bCs/>
         </w:rPr>
-        <w:t>е</w:t>
-      </w:r>
+        <w:t>db</w:t>
+      </w:r>
+      <w:proofErr w:type="spellEnd"/>
       <w:r>
         <w:rPr>
           <w:bCs/>
         </w:rPr>
-        <w:t xml:space="preserve"> файлов формата .rds в формат .db для последующего использования в качестве входных данных вышеуказанного приложения</w:t>
-      </w:r>
-      <w:r>
-        <w:rPr>
-          <w:bCs/>
-        </w:rPr>
-        <w:t>. Код алгоритма также доступен по ссылке.</w:t>
-      </w:r>
-      <w:bookmarkStart w:id="3" w:name="_GoBack"/>
-      <w:bookmarkEnd w:id="3"/>
-    </w:p>
-    <w:p/>
+        <w:t xml:space="preserve"> для последующего использования в качестве входных данных вышеуказанного приложения. Код алгоритма также доступен по ссылке.</w:t>
+      </w:r>
+    </w:p>
+    <w:p>
+      <w:pPr>
+        <w:rPr>
+          <w:rFonts w:ascii="Times New Roman" w:hAnsi="Times New Roman" w:cs="Times New Roman"/>
+        </w:rPr>
+      </w:pPr>
+    </w:p>
     <w:sectPr>
       <w:footerReference w:type="default" r:id="rId9"/>
       <w:pgSz w:w="11906" w:h="16838"/>
@@ -3576,6 +3760,7 @@
     <w:lsdException w:name="HTML Sample" w:semiHidden="1" w:unhideWhenUsed="1"/>
     <w:lsdException w:name="HTML Typewriter" w:semiHidden="1" w:unhideWhenUsed="1"/>
     <w:lsdException w:name="HTML Variable" w:semiHidden="1" w:unhideWhenUsed="1"/>
+    <w:lsdException w:name="Normal Table" w:semiHidden="1" w:unhideWhenUsed="1"/>
     <w:lsdException w:name="annotation subject" w:semiHidden="1" w:unhideWhenUsed="1"/>
     <w:lsdException w:name="No List" w:semiHidden="1" w:unhideWhenUsed="1"/>
     <w:lsdException w:name="Outline List 1" w:semiHidden="1" w:unhideWhenUsed="1"/>
@@ -3621,9 +3806,11 @@
     <w:lsdException w:name="Table Subtle 1" w:semiHidden="1" w:unhideWhenUsed="1"/>
     <w:lsdException w:name="Table Subtle 2" w:semiHidden="1" w:unhideWhenUsed="1"/>
     <w:lsdException w:name="Table Web 1" w:semiHidden="1" w:unhideWhenUsed="1"/>
+    <w:lsdException w:name="Table Web 2" w:semiHidden="1" w:unhideWhenUsed="1"/>
     <w:lsdException w:name="Table Web 3" w:semiHidden="1" w:unhideWhenUsed="1"/>
     <w:lsdException w:name="Balloon Text" w:semiHidden="1" w:unhideWhenUsed="1"/>
     <w:lsdException w:name="Table Grid" w:uiPriority="39"/>
+    <w:lsdException w:name="Table Theme" w:semiHidden="1" w:unhideWhenUsed="1"/>
     <w:lsdException w:name="Placeholder Text" w:semiHidden="1"/>
     <w:lsdException w:name="No Spacing" w:uiPriority="1" w:qFormat="1"/>
     <w:lsdException w:name="Light Shading" w:uiPriority="60"/>
@@ -4461,7 +4648,7 @@
 </file>
 
 <file path=customXml/itemProps1.xml><?xml version="1.0" encoding="utf-8"?>
-<ds:datastoreItem xmlns:ds="http://schemas.openxmlformats.org/officeDocument/2006/customXml" ds:itemID="{9E9FA895-9F24-1B44-845D-DDEB5768B963}">
+<ds:datastoreItem xmlns:ds="http://schemas.openxmlformats.org/officeDocument/2006/customXml" ds:itemID="{78241C0A-490B-C142-B54A-D97EC0E59484}">
   <ds:schemaRefs>
     <ds:schemaRef ds:uri="http://schemas.openxmlformats.org/officeDocument/2006/bibliography"/>
   </ds:schemaRefs>

</xml_diff>